<commit_message>
final edit of IS, turned into travis
</commit_message>
<xml_diff>
--- a/Independent Study.docx
+++ b/Independent Study.docx
@@ -4,7 +4,6 @@
   <w:body>
     <w:p>
       <w:pPr>
-        <w:spacing w:line="480" w:lineRule="auto"/>
         <w:jc w:val="center"/>
       </w:pPr>
       <w:r>
@@ -19,6 +18,36 @@
       <w:r>
         <w:tab/>
         <w:t>Peter Krieg</w:t>
+      </w:r>
+    </w:p>
+    <w:p>
+      <w:pPr>
+        <w:jc w:val="center"/>
+      </w:pPr>
+      <w:r>
+        <w:tab/>
+      </w:r>
+      <w:r>
+        <w:tab/>
+      </w:r>
+      <w:r>
+        <w:tab/>
+      </w:r>
+      <w:r>
+        <w:tab/>
+      </w:r>
+      <w:r>
+        <w:tab/>
+      </w:r>
+      <w:r>
+        <w:tab/>
+      </w:r>
+      <w:r>
+        <w:tab/>
+      </w:r>
+      <w:r>
+        <w:tab/>
+        <w:t>Fall 2014 Semester</w:t>
       </w:r>
     </w:p>
     <w:p>
@@ -161,16 +190,31 @@
         <w:t>with each chapter’s sample</w:t>
       </w:r>
       <w:r>
-        <w:t xml:space="preserve"> problems, and tested myself exactly like a different class would. </w:t>
+        <w:t xml:space="preserve"> problems, and tested </w:t>
+      </w:r>
+      <w:proofErr w:type="gramStart"/>
+      <w:r>
+        <w:t xml:space="preserve">myself </w:t>
+      </w:r>
+      <w:r>
+        <w:t xml:space="preserve"> with</w:t>
+      </w:r>
+      <w:proofErr w:type="gramEnd"/>
+      <w:r>
+        <w:t xml:space="preserve"> the “HW problems” </w:t>
+      </w:r>
+      <w:r>
+        <w:t xml:space="preserve">like a different </w:t>
+      </w:r>
+      <w:r>
+        <w:t xml:space="preserve">physics </w:t>
+      </w:r>
+      <w:r>
+        <w:t xml:space="preserve">class would. </w:t>
       </w:r>
       <w:r>
         <w:t xml:space="preserve">  </w:t>
       </w:r>
-    </w:p>
-    <w:p>
-      <w:pPr>
-        <w:spacing w:line="480" w:lineRule="auto"/>
-      </w:pPr>
     </w:p>
     <w:p>
       <w:pPr>
@@ -228,23 +272,22 @@
       <w:proofErr w:type="spellEnd"/>
       <w:proofErr w:type="gramEnd"/>
       <w:r>
-        <w:t xml:space="preserve"> toe program.  These programs helped me learn the C syntax and come up to speed with the unique characteristics of C.  I spent the first 6-7 weeks of the IS focusing on material independent of physics.  After I had understood the basic programming concepts, I moved onto programming problems that would incorporate physics.  These code files can be found in the “physics” folder.  I finished with a total of 4 different physics programs</w:t>
-      </w:r>
-      <w:r>
-        <w:t xml:space="preserve">, which simulate gravity, basic kinematics, projectiles, and collision detection.  </w:t>
+        <w:t xml:space="preserve"> toe program.  These programs helped me learn the C syntax and come up to speed with the unique characteristics of C.  I spent</w:t>
+      </w:r>
+      <w:r>
+        <w:t xml:space="preserve"> the first 7-8</w:t>
+      </w:r>
+      <w:r>
+        <w:t xml:space="preserve"> weeks of the IS focusing on material independent of physics.  After I had understood the basic programming concepts, I moved onto programming problems that would incorporate physics.  These code files can be found in the “physics” folder.  I finished with a total of 4 different physics programs</w:t>
+      </w:r>
+      <w:r>
+        <w:t xml:space="preserve">, which simulate gravity, basic kinematics, projectiles, and collision detection. </w:t>
       </w:r>
       <w:bookmarkStart w:id="0" w:name="_GoBack"/>
       <w:bookmarkEnd w:id="0"/>
-    </w:p>
-    <w:p>
-      <w:pPr>
-        <w:spacing w:line="480" w:lineRule="auto"/>
-      </w:pPr>
-    </w:p>
-    <w:p>
-      <w:pPr>
-        <w:spacing w:line="480" w:lineRule="auto"/>
-      </w:pPr>
+      <w:r>
+        <w:t xml:space="preserve"> </w:t>
+      </w:r>
     </w:p>
     <w:p>
       <w:pPr>
@@ -289,46 +332,6 @@
       <w:r>
         <w:t xml:space="preserve"> would continue writing more code, and progress with more physics.   Thank you Travis for agreeing on this IS during a busy semester for you.</w:t>
       </w:r>
-    </w:p>
-    <w:p>
-      <w:pPr>
-        <w:spacing w:line="480" w:lineRule="auto"/>
-      </w:pPr>
-    </w:p>
-    <w:p>
-      <w:pPr>
-        <w:spacing w:line="480" w:lineRule="auto"/>
-      </w:pPr>
-    </w:p>
-    <w:p>
-      <w:pPr>
-        <w:spacing w:line="480" w:lineRule="auto"/>
-      </w:pPr>
-    </w:p>
-    <w:p>
-      <w:pPr>
-        <w:spacing w:line="480" w:lineRule="auto"/>
-      </w:pPr>
-    </w:p>
-    <w:p>
-      <w:pPr>
-        <w:spacing w:line="480" w:lineRule="auto"/>
-      </w:pPr>
-    </w:p>
-    <w:p>
-      <w:pPr>
-        <w:spacing w:line="480" w:lineRule="auto"/>
-      </w:pPr>
-    </w:p>
-    <w:p>
-      <w:pPr>
-        <w:spacing w:line="480" w:lineRule="auto"/>
-      </w:pPr>
-    </w:p>
-    <w:p>
-      <w:pPr>
-        <w:spacing w:line="480" w:lineRule="auto"/>
-      </w:pPr>
     </w:p>
     <w:sectPr>
       <w:pgSz w:w="12240" w:h="15840"/>

</xml_diff>